<commit_message>
finish middle term report. add time sync but not work properly
</commit_message>
<xml_diff>
--- a/doc/zqd中期报告_莫维宇.docx
+++ b/doc/zqd中期报告_莫维宇.docx
@@ -37,7 +37,7 @@
           <v:shape id="_x0000_i1025" type="#_x0000_t75" style="width:9pt;height:13.5pt" o:ole="">
             <v:imagedata r:id="rId8" o:title=""/>
           </v:shape>
-          <o:OLEObject Type="Embed" ProgID="Equation.DSMT4" ShapeID="_x0000_i1025" DrawAspect="Content" ObjectID="_1455693674" r:id="rId9"/>
+          <o:OLEObject Type="Embed" ProgID="Equation.DSMT4" ShapeID="_x0000_i1025" DrawAspect="Content" ObjectID="_1456123685" r:id="rId9"/>
         </w:object>
       </w:r>
       <w:r>
@@ -640,7 +640,7 @@
           <w:sz w:val="32"/>
           <w:u w:val="single"/>
         </w:rPr>
-        <w:t xml:space="preserve">        </w:t>
+        <w:t>1</w:t>
       </w:r>
       <w:r>
         <w:rPr>
@@ -649,17 +649,17 @@
           <w:sz w:val="32"/>
           <w:u w:val="single"/>
         </w:rPr>
-        <w:t xml:space="preserve"> </w:t>
-      </w:r>
-    </w:p>
-    <w:p>
-      <w:pPr>
-        <w:ind w:firstLine="643"/>
-        <w:rPr>
+        <w:t xml:space="preserve">        </w:t>
+      </w:r>
+      <w:r>
+        <w:rPr>
+          <w:rFonts w:hint="eastAsia"/>
           <w:b/>
           <w:sz w:val="32"/>
-        </w:rPr>
-      </w:pPr>
+          <w:u w:val="single"/>
+        </w:rPr>
+        <w:t xml:space="preserve"> </w:t>
+      </w:r>
     </w:p>
     <w:p>
       <w:pPr>
@@ -681,44 +681,55 @@
     </w:p>
     <w:p>
       <w:pPr>
-        <w:jc w:val="center"/>
+        <w:ind w:firstLine="643"/>
         <w:rPr>
           <w:b/>
           <w:sz w:val="32"/>
         </w:rPr>
       </w:pPr>
-      <w:r>
-        <w:rPr>
-          <w:rFonts w:hint="eastAsia"/>
+      <w:bookmarkStart w:id="0" w:name="_GoBack"/>
+      <w:bookmarkEnd w:id="0"/>
+    </w:p>
+    <w:p>
+      <w:pPr>
+        <w:jc w:val="center"/>
+        <w:rPr>
           <w:b/>
           <w:sz w:val="32"/>
         </w:rPr>
-        <w:t>研究生院制</w:t>
-      </w:r>
-    </w:p>
-    <w:p>
-      <w:pPr>
-        <w:jc w:val="center"/>
-        <w:rPr>
+      </w:pPr>
+      <w:r>
+        <w:rPr>
+          <w:rFonts w:hint="eastAsia"/>
           <w:b/>
           <w:sz w:val="32"/>
         </w:rPr>
-      </w:pPr>
-      <w:r>
-        <w:rPr>
-          <w:rFonts w:hint="eastAsia"/>
+        <w:t>研究生院制</w:t>
+      </w:r>
+    </w:p>
+    <w:p>
+      <w:pPr>
+        <w:jc w:val="center"/>
+        <w:rPr>
           <w:b/>
           <w:sz w:val="32"/>
         </w:rPr>
-        <w:t>二〇一</w:t>
-      </w:r>
+      </w:pPr>
       <w:r>
         <w:rPr>
           <w:rFonts w:hint="eastAsia"/>
           <w:b/>
           <w:sz w:val="32"/>
         </w:rPr>
-        <w:t>三</w:t>
+        <w:t>二〇一</w:t>
+      </w:r>
+      <w:r>
+        <w:rPr>
+          <w:rFonts w:hint="eastAsia"/>
+          <w:b/>
+          <w:sz w:val="32"/>
+        </w:rPr>
+        <w:t>四</w:t>
       </w:r>
       <w:r>
         <w:rPr>
@@ -2175,7 +2186,7 @@
         <w:pStyle w:val="1"/>
         <w:spacing w:before="156" w:after="156"/>
       </w:pPr>
-      <w:bookmarkStart w:id="0" w:name="_Toc381782063"/>
+      <w:bookmarkStart w:id="1" w:name="_Toc381782063"/>
       <w:r>
         <w:lastRenderedPageBreak/>
         <w:t>1</w:t>
@@ -2186,7 +2197,7 @@
         </w:rPr>
         <w:t>课题主要研究内容及进度情况</w:t>
       </w:r>
-      <w:bookmarkEnd w:id="0"/>
+      <w:bookmarkEnd w:id="1"/>
     </w:p>
     <w:p>
       <w:pPr>
@@ -2681,7 +2692,7 @@
         <w:pStyle w:val="1"/>
         <w:spacing w:before="156" w:after="156"/>
       </w:pPr>
-      <w:bookmarkStart w:id="1" w:name="_Toc381782064"/>
+      <w:bookmarkStart w:id="2" w:name="_Toc381782064"/>
       <w:r>
         <w:rPr>
           <w:rFonts w:hint="eastAsia"/>
@@ -2694,14 +2705,14 @@
         </w:rPr>
         <w:t>目前已完成的研究工作及结果</w:t>
       </w:r>
-      <w:bookmarkEnd w:id="1"/>
+      <w:bookmarkEnd w:id="2"/>
     </w:p>
     <w:p>
       <w:pPr>
         <w:pStyle w:val="ab"/>
         <w:spacing w:before="156" w:after="156"/>
       </w:pPr>
-      <w:bookmarkStart w:id="2" w:name="_Toc381782065"/>
+      <w:bookmarkStart w:id="3" w:name="_Toc381782065"/>
       <w:r>
         <w:rPr>
           <w:rFonts w:hint="eastAsia"/>
@@ -2714,7 +2725,7 @@
         </w:rPr>
         <w:t>前期调研</w:t>
       </w:r>
-      <w:bookmarkEnd w:id="2"/>
+      <w:bookmarkEnd w:id="3"/>
     </w:p>
     <w:p>
       <w:pPr>
@@ -2723,7 +2734,7 @@
           <w:rFonts w:ascii="黑体" w:hAnsi="黑体"/>
         </w:rPr>
       </w:pPr>
-      <w:bookmarkStart w:id="3" w:name="_Toc381782066"/>
+      <w:bookmarkStart w:id="4" w:name="_Toc381782066"/>
       <w:r>
         <w:t>2.1.1</w:t>
       </w:r>
@@ -2733,7 +2744,7 @@
         </w:rPr>
         <w:t>查找资料</w:t>
       </w:r>
-      <w:bookmarkEnd w:id="3"/>
+      <w:bookmarkEnd w:id="4"/>
     </w:p>
     <w:p>
       <w:pPr>
@@ -3093,7 +3104,7 @@
       <w:pPr>
         <w:pStyle w:val="ac"/>
       </w:pPr>
-      <w:bookmarkStart w:id="4" w:name="_Toc381782067"/>
+      <w:bookmarkStart w:id="5" w:name="_Toc381782067"/>
       <w:r>
         <w:t>2.1.</w:t>
       </w:r>
@@ -3115,7 +3126,7 @@
         </w:rPr>
         <w:t>及总结</w:t>
       </w:r>
-      <w:bookmarkEnd w:id="4"/>
+      <w:bookmarkEnd w:id="5"/>
     </w:p>
     <w:p>
       <w:pPr>
@@ -3762,7 +3773,7 @@
         <w:pStyle w:val="ab"/>
         <w:spacing w:before="156" w:after="156"/>
       </w:pPr>
-      <w:bookmarkStart w:id="5" w:name="_Toc381782068"/>
+      <w:bookmarkStart w:id="6" w:name="_Toc381782068"/>
       <w:r>
         <w:rPr>
           <w:rFonts w:hint="eastAsia"/>
@@ -3799,13 +3810,13 @@
         </w:rPr>
         <w:t>算法的研究</w:t>
       </w:r>
-      <w:bookmarkEnd w:id="5"/>
+      <w:bookmarkEnd w:id="6"/>
     </w:p>
     <w:p>
       <w:pPr>
         <w:pStyle w:val="ac"/>
       </w:pPr>
-      <w:bookmarkStart w:id="6" w:name="_Toc381782069"/>
+      <w:bookmarkStart w:id="7" w:name="_Toc381782069"/>
       <w:r>
         <w:rPr>
           <w:rFonts w:hint="eastAsia"/>
@@ -3836,7 +3847,7 @@
         </w:rPr>
         <w:t>的研究</w:t>
       </w:r>
-      <w:bookmarkEnd w:id="6"/>
+      <w:bookmarkEnd w:id="7"/>
     </w:p>
     <w:p>
       <w:pPr>
@@ -4460,27 +4471,14 @@
       <w:r>
         <w:noBreakHyphen/>
       </w:r>
-      <w:r>
-        <w:fldChar w:fldCharType="begin"/>
-      </w:r>
-      <w:r>
-        <w:instrText xml:space="preserve"> STYLEREF 1 \s </w:instrText>
-      </w:r>
-      <w:r>
-        <w:fldChar w:fldCharType="separate"/>
-      </w:r>
-      <w:r>
-        <w:rPr>
-          <w:noProof/>
-        </w:rPr>
-        <w:t>0</w:t>
-      </w:r>
-      <w:r>
-        <w:rPr>
-          <w:noProof/>
-        </w:rPr>
-        <w:fldChar w:fldCharType="end"/>
-      </w:r>
+      <w:fldSimple w:instr=" STYLEREF 1 \s ">
+        <w:r>
+          <w:rPr>
+            <w:noProof/>
+          </w:rPr>
+          <w:t>0</w:t>
+        </w:r>
+      </w:fldSimple>
       <w:r>
         <w:noBreakHyphen/>
       </w:r>
@@ -4730,27 +4728,14 @@
       <w:r>
         <w:noBreakHyphen/>
       </w:r>
-      <w:r>
-        <w:fldChar w:fldCharType="begin"/>
-      </w:r>
-      <w:r>
-        <w:instrText xml:space="preserve"> STYLEREF 1 \s </w:instrText>
-      </w:r>
-      <w:r>
-        <w:fldChar w:fldCharType="separate"/>
-      </w:r>
-      <w:r>
-        <w:rPr>
-          <w:noProof/>
-        </w:rPr>
-        <w:t>0</w:t>
-      </w:r>
-      <w:r>
-        <w:rPr>
-          <w:noProof/>
-        </w:rPr>
-        <w:fldChar w:fldCharType="end"/>
-      </w:r>
+      <w:fldSimple w:instr=" STYLEREF 1 \s ">
+        <w:r>
+          <w:rPr>
+            <w:noProof/>
+          </w:rPr>
+          <w:t>0</w:t>
+        </w:r>
+      </w:fldSimple>
       <w:r>
         <w:noBreakHyphen/>
       </w:r>
@@ -5212,27 +5197,14 @@
       <w:r>
         <w:noBreakHyphen/>
       </w:r>
-      <w:r>
-        <w:fldChar w:fldCharType="begin"/>
-      </w:r>
-      <w:r>
-        <w:instrText xml:space="preserve"> STYLEREF 1 \s </w:instrText>
-      </w:r>
-      <w:r>
-        <w:fldChar w:fldCharType="separate"/>
-      </w:r>
-      <w:r>
-        <w:rPr>
-          <w:noProof/>
-        </w:rPr>
-        <w:t>0</w:t>
-      </w:r>
-      <w:r>
-        <w:rPr>
-          <w:noProof/>
-        </w:rPr>
-        <w:fldChar w:fldCharType="end"/>
-      </w:r>
+      <w:fldSimple w:instr=" STYLEREF 1 \s ">
+        <w:r>
+          <w:rPr>
+            <w:noProof/>
+          </w:rPr>
+          <w:t>0</w:t>
+        </w:r>
+      </w:fldSimple>
       <w:r>
         <w:noBreakHyphen/>
       </w:r>
@@ -5348,27 +5320,14 @@
       <w:r>
         <w:noBreakHyphen/>
       </w:r>
-      <w:r>
-        <w:fldChar w:fldCharType="begin"/>
-      </w:r>
-      <w:r>
-        <w:instrText xml:space="preserve"> STYLEREF 1 \s </w:instrText>
-      </w:r>
-      <w:r>
-        <w:fldChar w:fldCharType="separate"/>
-      </w:r>
-      <w:r>
-        <w:rPr>
-          <w:noProof/>
-        </w:rPr>
-        <w:t>0</w:t>
-      </w:r>
-      <w:r>
-        <w:rPr>
-          <w:noProof/>
-        </w:rPr>
-        <w:fldChar w:fldCharType="end"/>
-      </w:r>
+      <w:fldSimple w:instr=" STYLEREF 1 \s ">
+        <w:r>
+          <w:rPr>
+            <w:noProof/>
+          </w:rPr>
+          <w:t>0</w:t>
+        </w:r>
+      </w:fldSimple>
       <w:r>
         <w:noBreakHyphen/>
       </w:r>
@@ -5642,11 +5601,28 @@
       <w:r>
         <w:noBreakHyphen/>
       </w:r>
+      <w:fldSimple w:instr=" STYLEREF 1 \s ">
+        <w:r>
+          <w:rPr>
+            <w:noProof/>
+          </w:rPr>
+          <w:t>0</w:t>
+        </w:r>
+      </w:fldSimple>
+      <w:r>
+        <w:noBreakHyphen/>
+      </w:r>
       <w:r>
         <w:fldChar w:fldCharType="begin"/>
       </w:r>
       <w:r>
-        <w:instrText xml:space="preserve"> STYLEREF 1 \s </w:instrText>
+        <w:instrText xml:space="preserve"> SEQ </w:instrText>
+      </w:r>
+      <w:r>
+        <w:instrText>图</w:instrText>
+      </w:r>
+      <w:r>
+        <w:instrText xml:space="preserve"> \* ARABIC \s 1 </w:instrText>
       </w:r>
       <w:r>
         <w:fldChar w:fldCharType="separate"/>
@@ -5655,42 +5631,12 @@
         <w:rPr>
           <w:noProof/>
         </w:rPr>
-        <w:t>0</w:t>
-      </w:r>
-      <w:r>
-        <w:rPr>
-          <w:noProof/>
-        </w:rPr>
+        <w:t>5</w:t>
+      </w:r>
+      <w:r>
         <w:fldChar w:fldCharType="end"/>
       </w:r>
       <w:r>
-        <w:noBreakHyphen/>
-      </w:r>
-      <w:r>
-        <w:fldChar w:fldCharType="begin"/>
-      </w:r>
-      <w:r>
-        <w:instrText xml:space="preserve"> SEQ </w:instrText>
-      </w:r>
-      <w:r>
-        <w:instrText>图</w:instrText>
-      </w:r>
-      <w:r>
-        <w:instrText xml:space="preserve"> \* ARABIC \s 1 </w:instrText>
-      </w:r>
-      <w:r>
-        <w:fldChar w:fldCharType="separate"/>
-      </w:r>
-      <w:r>
-        <w:rPr>
-          <w:noProof/>
-        </w:rPr>
-        <w:t>5</w:t>
-      </w:r>
-      <w:r>
-        <w:fldChar w:fldCharType="end"/>
-      </w:r>
-      <w:r>
         <w:t xml:space="preserve"> </w:t>
       </w:r>
       <w:r>
@@ -5723,7 +5669,7 @@
       <w:pPr>
         <w:pStyle w:val="ac"/>
       </w:pPr>
-      <w:bookmarkStart w:id="7" w:name="_Toc381782070"/>
+      <w:bookmarkStart w:id="8" w:name="_Toc381782070"/>
       <w:r>
         <w:rPr>
           <w:rFonts w:hint="eastAsia"/>
@@ -5763,7 +5709,7 @@
         </w:rPr>
         <w:t>究</w:t>
       </w:r>
-      <w:bookmarkEnd w:id="7"/>
+      <w:bookmarkEnd w:id="8"/>
     </w:p>
     <w:p>
       <w:r>
@@ -5887,27 +5833,14 @@
       <w:r>
         <w:noBreakHyphen/>
       </w:r>
-      <w:r>
-        <w:fldChar w:fldCharType="begin"/>
-      </w:r>
-      <w:r>
-        <w:instrText xml:space="preserve"> STYLEREF 1 \s </w:instrText>
-      </w:r>
-      <w:r>
-        <w:fldChar w:fldCharType="separate"/>
-      </w:r>
-      <w:r>
-        <w:rPr>
-          <w:noProof/>
-        </w:rPr>
-        <w:t>0</w:t>
-      </w:r>
-      <w:r>
-        <w:rPr>
-          <w:noProof/>
-        </w:rPr>
-        <w:fldChar w:fldCharType="end"/>
-      </w:r>
+      <w:fldSimple w:instr=" STYLEREF 1 \s ">
+        <w:r>
+          <w:rPr>
+            <w:noProof/>
+          </w:rPr>
+          <w:t>0</w:t>
+        </w:r>
+      </w:fldSimple>
       <w:r>
         <w:noBreakHyphen/>
       </w:r>
@@ -6308,27 +6241,14 @@
       <w:r>
         <w:noBreakHyphen/>
       </w:r>
-      <w:r>
-        <w:fldChar w:fldCharType="begin"/>
-      </w:r>
-      <w:r>
-        <w:instrText xml:space="preserve"> STYLEREF 1 \s </w:instrText>
-      </w:r>
-      <w:r>
-        <w:fldChar w:fldCharType="separate"/>
-      </w:r>
-      <w:r>
-        <w:rPr>
-          <w:noProof/>
-        </w:rPr>
-        <w:t>0</w:t>
-      </w:r>
-      <w:r>
-        <w:rPr>
-          <w:noProof/>
-        </w:rPr>
-        <w:fldChar w:fldCharType="end"/>
-      </w:r>
+      <w:fldSimple w:instr=" STYLEREF 1 \s ">
+        <w:r>
+          <w:rPr>
+            <w:noProof/>
+          </w:rPr>
+          <w:t>0</w:t>
+        </w:r>
+      </w:fldSimple>
       <w:r>
         <w:noBreakHyphen/>
       </w:r>
@@ -6651,27 +6571,14 @@
       <w:r>
         <w:noBreakHyphen/>
       </w:r>
-      <w:r>
-        <w:fldChar w:fldCharType="begin"/>
-      </w:r>
-      <w:r>
-        <w:instrText xml:space="preserve"> STYLEREF 1 \s </w:instrText>
-      </w:r>
-      <w:r>
-        <w:fldChar w:fldCharType="separate"/>
-      </w:r>
-      <w:r>
-        <w:rPr>
-          <w:noProof/>
-        </w:rPr>
-        <w:t>0</w:t>
-      </w:r>
-      <w:r>
-        <w:rPr>
-          <w:noProof/>
-        </w:rPr>
-        <w:fldChar w:fldCharType="end"/>
-      </w:r>
+      <w:fldSimple w:instr=" STYLEREF 1 \s ">
+        <w:r>
+          <w:rPr>
+            <w:noProof/>
+          </w:rPr>
+          <w:t>0</w:t>
+        </w:r>
+      </w:fldSimple>
       <w:r>
         <w:noBreakHyphen/>
       </w:r>
@@ -6821,7 +6728,7 @@
           <w:szCs w:val="28"/>
         </w:rPr>
       </w:pPr>
-      <w:bookmarkStart w:id="8" w:name="_Toc381782071"/>
+      <w:bookmarkStart w:id="9" w:name="_Toc381782071"/>
       <w:r>
         <w:rPr>
           <w:rFonts w:hint="eastAsia"/>
@@ -6858,7 +6765,7 @@
         </w:rPr>
         <w:t>的研究</w:t>
       </w:r>
-      <w:bookmarkEnd w:id="8"/>
+      <w:bookmarkEnd w:id="9"/>
       <w:r>
         <w:rPr>
           <w:rFonts w:hint="eastAsia"/>
@@ -7631,27 +7538,14 @@
       <w:r>
         <w:noBreakHyphen/>
       </w:r>
-      <w:r>
-        <w:fldChar w:fldCharType="begin"/>
-      </w:r>
-      <w:r>
-        <w:instrText xml:space="preserve"> STYLEREF 1 \s </w:instrText>
-      </w:r>
-      <w:r>
-        <w:fldChar w:fldCharType="separate"/>
-      </w:r>
-      <w:r>
-        <w:rPr>
-          <w:noProof/>
-        </w:rPr>
-        <w:t>0</w:t>
-      </w:r>
-      <w:r>
-        <w:rPr>
-          <w:noProof/>
-        </w:rPr>
-        <w:fldChar w:fldCharType="end"/>
-      </w:r>
+      <w:fldSimple w:instr=" STYLEREF 1 \s ">
+        <w:r>
+          <w:rPr>
+            <w:noProof/>
+          </w:rPr>
+          <w:t>0</w:t>
+        </w:r>
+      </w:fldSimple>
       <w:r>
         <w:noBreakHyphen/>
       </w:r>
@@ -7688,7 +7582,7 @@
           <w:szCs w:val="28"/>
         </w:rPr>
       </w:pPr>
-      <w:bookmarkStart w:id="9" w:name="_Toc381782072"/>
+      <w:bookmarkStart w:id="10" w:name="_Toc381782072"/>
       <w:r>
         <w:rPr>
           <w:rFonts w:hint="eastAsia"/>
@@ -7719,7 +7613,7 @@
         </w:rPr>
         <w:t>方法的研究</w:t>
       </w:r>
-      <w:bookmarkEnd w:id="9"/>
+      <w:bookmarkEnd w:id="10"/>
       <w:r>
         <w:rPr>
           <w:rFonts w:hint="eastAsia"/>
@@ -8018,27 +7912,14 @@
       <w:r>
         <w:noBreakHyphen/>
       </w:r>
-      <w:r>
-        <w:fldChar w:fldCharType="begin"/>
-      </w:r>
-      <w:r>
-        <w:instrText xml:space="preserve"> STYLEREF 1 \s </w:instrText>
-      </w:r>
-      <w:r>
-        <w:fldChar w:fldCharType="separate"/>
-      </w:r>
-      <w:r>
-        <w:rPr>
-          <w:noProof/>
-        </w:rPr>
-        <w:t>0</w:t>
-      </w:r>
-      <w:r>
-        <w:rPr>
-          <w:noProof/>
-        </w:rPr>
-        <w:fldChar w:fldCharType="end"/>
-      </w:r>
+      <w:fldSimple w:instr=" STYLEREF 1 \s ">
+        <w:r>
+          <w:rPr>
+            <w:noProof/>
+          </w:rPr>
+          <w:t>0</w:t>
+        </w:r>
+      </w:fldSimple>
       <w:r>
         <w:noBreakHyphen/>
       </w:r>
@@ -8312,7 +8193,7 @@
         <w:pStyle w:val="ab"/>
         <w:spacing w:before="156" w:after="156"/>
       </w:pPr>
-      <w:bookmarkStart w:id="10" w:name="_Toc381782073"/>
+      <w:bookmarkStart w:id="11" w:name="_Toc381782073"/>
       <w:r>
         <w:rPr>
           <w:rFonts w:hint="eastAsia"/>
@@ -8340,13 +8221,13 @@
       <w:r>
         <w:t>软件与算法</w:t>
       </w:r>
-      <w:bookmarkEnd w:id="10"/>
+      <w:bookmarkEnd w:id="11"/>
     </w:p>
     <w:p>
       <w:pPr>
         <w:pStyle w:val="ac"/>
       </w:pPr>
-      <w:bookmarkStart w:id="11" w:name="_Toc381782074"/>
+      <w:bookmarkStart w:id="12" w:name="_Toc381782074"/>
       <w:r>
         <w:rPr>
           <w:rFonts w:hint="eastAsia"/>
@@ -8380,7 +8261,7 @@
       <w:r>
         <w:t>通信数据帧</w:t>
       </w:r>
-      <w:bookmarkEnd w:id="11"/>
+      <w:bookmarkEnd w:id="12"/>
     </w:p>
     <w:p>
       <w:pPr>
@@ -8622,11 +8503,28 @@
       <w:r>
         <w:noBreakHyphen/>
       </w:r>
+      <w:fldSimple w:instr=" STYLEREF 1 \s ">
+        <w:r>
+          <w:rPr>
+            <w:noProof/>
+          </w:rPr>
+          <w:t>0</w:t>
+        </w:r>
+      </w:fldSimple>
+      <w:r>
+        <w:noBreakHyphen/>
+      </w:r>
       <w:r>
         <w:fldChar w:fldCharType="begin"/>
       </w:r>
       <w:r>
-        <w:instrText xml:space="preserve"> STYLEREF 1 \s </w:instrText>
+        <w:instrText xml:space="preserve"> SEQ </w:instrText>
+      </w:r>
+      <w:r>
+        <w:instrText>图</w:instrText>
+      </w:r>
+      <w:r>
+        <w:instrText xml:space="preserve"> \* ARABIC \s 1 </w:instrText>
       </w:r>
       <w:r>
         <w:fldChar w:fldCharType="separate"/>
@@ -8635,137 +8533,107 @@
         <w:rPr>
           <w:noProof/>
         </w:rPr>
+        <w:t>11</w:t>
+      </w:r>
+      <w:r>
+        <w:fldChar w:fldCharType="end"/>
+      </w:r>
+    </w:p>
+    <w:p>
+      <w:r>
+        <w:rPr>
+          <w:rFonts w:hint="eastAsia"/>
+        </w:rPr>
+        <w:t>目的</w:t>
+      </w:r>
+      <w:r>
+        <w:t>地址为</w:t>
+      </w:r>
+      <w:r>
+        <w:t>数据</w:t>
+      </w:r>
+      <w:r>
+        <w:rPr>
+          <w:rFonts w:hint="eastAsia"/>
+        </w:rPr>
+        <w:t>包</w:t>
+      </w:r>
+      <w:r>
+        <w:t>要送往的目的节点，节点地址</w:t>
+      </w:r>
+      <w:r>
+        <w:rPr>
+          <w:rFonts w:hint="eastAsia"/>
+        </w:rPr>
+        <w:t>实现</w:t>
+      </w:r>
+      <w:r>
+        <w:t>确定好，范围</w:t>
+      </w:r>
+      <w:r>
+        <w:t>0x00-0xff</w:t>
+      </w:r>
+      <w:r>
+        <w:t>共</w:t>
+      </w:r>
+      <w:r>
+        <w:t>255</w:t>
+      </w:r>
+      <w:r>
+        <w:rPr>
+          <w:rFonts w:hint="eastAsia"/>
+        </w:rPr>
+        <w:t>个</w:t>
+      </w:r>
+      <w:r>
+        <w:t>节点。之后</w:t>
+      </w:r>
+      <w:proofErr w:type="gramStart"/>
+      <w:r>
+        <w:rPr>
+          <w:rFonts w:hint="eastAsia"/>
+        </w:rPr>
+        <w:t>的帧</w:t>
+      </w:r>
+      <w:r>
+        <w:t>头为</w:t>
+      </w:r>
+      <w:proofErr w:type="gramEnd"/>
+      <w:r>
+        <w:t>0xFE,0x55,0xAA,</w:t>
+      </w:r>
+      <w:r>
+        <w:rPr>
+          <w:rFonts w:hint="eastAsia"/>
+        </w:rPr>
+        <w:t>用于</w:t>
+      </w:r>
+      <w:r>
+        <w:t>判断数据</w:t>
+      </w:r>
+      <w:r>
+        <w:rPr>
+          <w:rFonts w:hint="eastAsia"/>
+        </w:rPr>
+        <w:t>起始</w:t>
+      </w:r>
+      <w:r>
+        <w:t>。指令</w:t>
+      </w:r>
+      <w:r>
+        <w:rPr>
+          <w:rFonts w:hint="eastAsia"/>
+        </w:rPr>
+        <w:t>为</w:t>
+      </w:r>
+      <w:r>
+        <w:t>每条数据的作用，数据依照指令不同具有不用作用，空余的部分补</w:t>
+      </w:r>
+      <w:r>
         <w:t>0</w:t>
       </w:r>
       <w:r>
         <w:rPr>
-          <w:noProof/>
-        </w:rPr>
-        <w:fldChar w:fldCharType="end"/>
-      </w:r>
-      <w:r>
-        <w:noBreakHyphen/>
-      </w:r>
-      <w:r>
-        <w:fldChar w:fldCharType="begin"/>
-      </w:r>
-      <w:r>
-        <w:instrText xml:space="preserve"> SEQ </w:instrText>
-      </w:r>
-      <w:r>
-        <w:instrText>图</w:instrText>
-      </w:r>
-      <w:r>
-        <w:instrText xml:space="preserve"> \* ARABIC \s 1 </w:instrText>
-      </w:r>
-      <w:r>
-        <w:fldChar w:fldCharType="separate"/>
-      </w:r>
-      <w:r>
-        <w:rPr>
-          <w:noProof/>
-        </w:rPr>
-        <w:t>11</w:t>
-      </w:r>
-      <w:r>
-        <w:fldChar w:fldCharType="end"/>
-      </w:r>
-    </w:p>
-    <w:p>
-      <w:r>
-        <w:rPr>
-          <w:rFonts w:hint="eastAsia"/>
-        </w:rPr>
-        <w:t>目的</w:t>
-      </w:r>
-      <w:r>
-        <w:t>地址为</w:t>
-      </w:r>
-      <w:r>
-        <w:t>数据</w:t>
-      </w:r>
-      <w:r>
-        <w:rPr>
-          <w:rFonts w:hint="eastAsia"/>
-        </w:rPr>
-        <w:t>包</w:t>
-      </w:r>
-      <w:r>
-        <w:t>要送往的目的节点，节点地址</w:t>
-      </w:r>
-      <w:r>
-        <w:rPr>
-          <w:rFonts w:hint="eastAsia"/>
-        </w:rPr>
-        <w:t>实现</w:t>
-      </w:r>
-      <w:r>
-        <w:t>确定好，范围</w:t>
-      </w:r>
-      <w:r>
-        <w:t>0x00-0xff</w:t>
-      </w:r>
-      <w:r>
-        <w:t>共</w:t>
-      </w:r>
-      <w:r>
-        <w:t>255</w:t>
-      </w:r>
-      <w:r>
-        <w:rPr>
-          <w:rFonts w:hint="eastAsia"/>
-        </w:rPr>
-        <w:t>个</w:t>
-      </w:r>
-      <w:r>
-        <w:t>节点。之后</w:t>
-      </w:r>
-      <w:proofErr w:type="gramStart"/>
-      <w:r>
-        <w:rPr>
-          <w:rFonts w:hint="eastAsia"/>
-        </w:rPr>
-        <w:t>的帧</w:t>
-      </w:r>
-      <w:r>
-        <w:t>头为</w:t>
-      </w:r>
-      <w:proofErr w:type="gramEnd"/>
-      <w:r>
-        <w:t>0xFE,0x55,0xAA,</w:t>
-      </w:r>
-      <w:r>
-        <w:rPr>
-          <w:rFonts w:hint="eastAsia"/>
-        </w:rPr>
-        <w:t>用于</w:t>
-      </w:r>
-      <w:r>
-        <w:t>判断数据</w:t>
-      </w:r>
-      <w:r>
-        <w:rPr>
-          <w:rFonts w:hint="eastAsia"/>
-        </w:rPr>
-        <w:t>起始</w:t>
-      </w:r>
-      <w:r>
-        <w:t>。指令</w:t>
-      </w:r>
-      <w:r>
-        <w:rPr>
-          <w:rFonts w:hint="eastAsia"/>
-        </w:rPr>
-        <w:t>为</w:t>
-      </w:r>
-      <w:r>
-        <w:t>每条数据的作用，数据依照指令不同具有不用作用，空余的部分补</w:t>
-      </w:r>
-      <w:r>
-        <w:t>0</w:t>
-      </w:r>
-      <w:r>
-        <w:rPr>
           <w:rFonts w:hint="eastAsia"/>
         </w:rPr>
         <w:t>，</w:t>
@@ -8778,7 +8646,7 @@
       <w:pPr>
         <w:pStyle w:val="ac"/>
       </w:pPr>
-      <w:bookmarkStart w:id="12" w:name="_Toc381782075"/>
+      <w:bookmarkStart w:id="13" w:name="_Toc381782075"/>
       <w:r>
         <w:rPr>
           <w:rFonts w:hint="eastAsia"/>
@@ -8821,7 +8689,7 @@
       <w:r>
         <w:t>同步算法</w:t>
       </w:r>
-      <w:bookmarkEnd w:id="12"/>
+      <w:bookmarkEnd w:id="13"/>
     </w:p>
     <w:p>
       <w:pPr>
@@ -10417,7 +10285,7 @@
         <w:pStyle w:val="ab"/>
         <w:spacing w:before="156" w:after="156"/>
       </w:pPr>
-      <w:bookmarkStart w:id="13" w:name="_Toc381782076"/>
+      <w:bookmarkStart w:id="14" w:name="_Toc381782076"/>
       <w:r>
         <w:rPr>
           <w:rFonts w:hint="eastAsia"/>
@@ -10454,7 +10322,7 @@
         </w:rPr>
         <w:t>研究工作</w:t>
       </w:r>
-      <w:bookmarkEnd w:id="13"/>
+      <w:bookmarkEnd w:id="14"/>
     </w:p>
     <w:p>
       <w:pPr>
@@ -10793,7 +10661,7 @@
         <w:pStyle w:val="1"/>
         <w:spacing w:before="156" w:after="156"/>
       </w:pPr>
-      <w:bookmarkStart w:id="14" w:name="_Toc381782077"/>
+      <w:bookmarkStart w:id="15" w:name="_Toc381782077"/>
       <w:r>
         <w:rPr>
           <w:rFonts w:hint="eastAsia"/>
@@ -10806,7 +10674,7 @@
         </w:rPr>
         <w:t>后期拟完成的研究工作及进度安排</w:t>
       </w:r>
-      <w:bookmarkEnd w:id="14"/>
+      <w:bookmarkEnd w:id="15"/>
     </w:p>
     <w:p>
       <w:pPr>
@@ -11221,7 +11089,7 @@
         <w:pStyle w:val="1"/>
         <w:spacing w:before="156" w:after="156"/>
       </w:pPr>
-      <w:bookmarkStart w:id="15" w:name="_Toc381782078"/>
+      <w:bookmarkStart w:id="16" w:name="_Toc381782078"/>
       <w:r>
         <w:rPr>
           <w:rFonts w:hint="eastAsia"/>
@@ -11235,7 +11103,7 @@
         </w:rPr>
         <w:t>存在的困难与问题</w:t>
       </w:r>
-      <w:bookmarkEnd w:id="15"/>
+      <w:bookmarkEnd w:id="16"/>
     </w:p>
     <w:p>
       <w:pPr>
@@ -11298,8 +11166,6 @@
         </w:rPr>
         <w:t>。</w:t>
       </w:r>
-      <w:bookmarkStart w:id="16" w:name="_GoBack"/>
-      <w:bookmarkEnd w:id="16"/>
     </w:p>
     <w:p>
       <w:pPr>
@@ -11667,7 +11533,7 @@
         <w:rStyle w:val="a4"/>
         <w:noProof/>
       </w:rPr>
-      <w:t>8</w:t>
+      <w:t>9</w:t>
     </w:r>
     <w:r>
       <w:rPr>
@@ -13159,7 +13025,7 @@
 </file>
 
 <file path=customXml/itemProps1.xml><?xml version="1.0" encoding="utf-8"?>
-<ds:datastoreItem xmlns:ds="http://schemas.openxmlformats.org/officeDocument/2006/customXml" ds:itemID="{4B835593-203E-4BA6-9340-0441D9D0950F}">
+<ds:datastoreItem xmlns:ds="http://schemas.openxmlformats.org/officeDocument/2006/customXml" ds:itemID="{572BE67F-6993-4BFD-8A6A-FD006A0089B7}">
   <ds:schemaRefs>
     <ds:schemaRef ds:uri="http://schemas.openxmlformats.org/officeDocument/2006/bibliography"/>
   </ds:schemaRefs>

</xml_diff>

<commit_message>
finish half of english report
</commit_message>
<xml_diff>
--- a/doc/zqd中期报告_莫维宇.docx
+++ b/doc/zqd中期报告_莫维宇.docx
@@ -37,7 +37,7 @@
           <v:shape id="_x0000_i1025" type="#_x0000_t75" style="width:9pt;height:13.5pt" o:ole="">
             <v:imagedata r:id="rId8" o:title=""/>
           </v:shape>
-          <o:OLEObject Type="Embed" ProgID="Equation.DSMT4" ShapeID="_x0000_i1025" DrawAspect="Content" ObjectID="_1456123685" r:id="rId9"/>
+          <o:OLEObject Type="Embed" ProgID="Equation.DSMT4" ShapeID="_x0000_i1025" DrawAspect="Content" ObjectID="_1456508569" r:id="rId9"/>
         </w:object>
       </w:r>
       <w:r>
@@ -687,8 +687,6 @@
           <w:sz w:val="32"/>
         </w:rPr>
       </w:pPr>
-      <w:bookmarkStart w:id="0" w:name="_GoBack"/>
-      <w:bookmarkEnd w:id="0"/>
     </w:p>
     <w:p>
       <w:pPr>
@@ -2186,7 +2184,7 @@
         <w:pStyle w:val="1"/>
         <w:spacing w:before="156" w:after="156"/>
       </w:pPr>
-      <w:bookmarkStart w:id="1" w:name="_Toc381782063"/>
+      <w:bookmarkStart w:id="0" w:name="_Toc381782063"/>
       <w:r>
         <w:lastRenderedPageBreak/>
         <w:t>1</w:t>
@@ -2197,7 +2195,7 @@
         </w:rPr>
         <w:t>课题主要研究内容及进度情况</w:t>
       </w:r>
-      <w:bookmarkEnd w:id="1"/>
+      <w:bookmarkEnd w:id="0"/>
     </w:p>
     <w:p>
       <w:pPr>
@@ -2692,7 +2690,7 @@
         <w:pStyle w:val="1"/>
         <w:spacing w:before="156" w:after="156"/>
       </w:pPr>
-      <w:bookmarkStart w:id="2" w:name="_Toc381782064"/>
+      <w:bookmarkStart w:id="1" w:name="_Toc381782064"/>
       <w:r>
         <w:rPr>
           <w:rFonts w:hint="eastAsia"/>
@@ -2705,14 +2703,14 @@
         </w:rPr>
         <w:t>目前已完成的研究工作及结果</w:t>
       </w:r>
-      <w:bookmarkEnd w:id="2"/>
+      <w:bookmarkEnd w:id="1"/>
     </w:p>
     <w:p>
       <w:pPr>
         <w:pStyle w:val="ab"/>
         <w:spacing w:before="156" w:after="156"/>
       </w:pPr>
-      <w:bookmarkStart w:id="3" w:name="_Toc381782065"/>
+      <w:bookmarkStart w:id="2" w:name="_Toc381782065"/>
       <w:r>
         <w:rPr>
           <w:rFonts w:hint="eastAsia"/>
@@ -2725,26 +2723,26 @@
         </w:rPr>
         <w:t>前期调研</w:t>
       </w:r>
+      <w:bookmarkEnd w:id="2"/>
+    </w:p>
+    <w:p>
+      <w:pPr>
+        <w:pStyle w:val="ac"/>
+        <w:rPr>
+          <w:rFonts w:ascii="黑体" w:hAnsi="黑体"/>
+        </w:rPr>
+      </w:pPr>
+      <w:bookmarkStart w:id="3" w:name="_Toc381782066"/>
+      <w:r>
+        <w:t>2.1.1</w:t>
+      </w:r>
+      <w:r>
+        <w:rPr>
+          <w:rFonts w:ascii="黑体" w:hAnsi="黑体" w:hint="eastAsia"/>
+        </w:rPr>
+        <w:t>查找资料</w:t>
+      </w:r>
       <w:bookmarkEnd w:id="3"/>
-    </w:p>
-    <w:p>
-      <w:pPr>
-        <w:pStyle w:val="ac"/>
-        <w:rPr>
-          <w:rFonts w:ascii="黑体" w:hAnsi="黑体"/>
-        </w:rPr>
-      </w:pPr>
-      <w:bookmarkStart w:id="4" w:name="_Toc381782066"/>
-      <w:r>
-        <w:t>2.1.1</w:t>
-      </w:r>
-      <w:r>
-        <w:rPr>
-          <w:rFonts w:ascii="黑体" w:hAnsi="黑体" w:hint="eastAsia"/>
-        </w:rPr>
-        <w:t>查找资料</w:t>
-      </w:r>
-      <w:bookmarkEnd w:id="4"/>
     </w:p>
     <w:p>
       <w:pPr>
@@ -3104,7 +3102,7 @@
       <w:pPr>
         <w:pStyle w:val="ac"/>
       </w:pPr>
-      <w:bookmarkStart w:id="5" w:name="_Toc381782067"/>
+      <w:bookmarkStart w:id="4" w:name="_Toc381782067"/>
       <w:r>
         <w:t>2.1.</w:t>
       </w:r>
@@ -3126,7 +3124,7 @@
         </w:rPr>
         <w:t>及总结</w:t>
       </w:r>
-      <w:bookmarkEnd w:id="5"/>
+      <w:bookmarkEnd w:id="4"/>
     </w:p>
     <w:p>
       <w:pPr>
@@ -3773,7 +3771,7 @@
         <w:pStyle w:val="ab"/>
         <w:spacing w:before="156" w:after="156"/>
       </w:pPr>
-      <w:bookmarkStart w:id="6" w:name="_Toc381782068"/>
+      <w:bookmarkStart w:id="5" w:name="_Toc381782068"/>
       <w:r>
         <w:rPr>
           <w:rFonts w:hint="eastAsia"/>
@@ -3810,44 +3808,44 @@
         </w:rPr>
         <w:t>算法的研究</w:t>
       </w:r>
+      <w:bookmarkEnd w:id="5"/>
+    </w:p>
+    <w:p>
+      <w:pPr>
+        <w:pStyle w:val="ac"/>
+      </w:pPr>
+      <w:bookmarkStart w:id="6" w:name="_Toc381782069"/>
+      <w:r>
+        <w:rPr>
+          <w:rFonts w:hint="eastAsia"/>
+        </w:rPr>
+        <w:t>2</w:t>
+      </w:r>
+      <w:r>
+        <w:rPr>
+          <w:rFonts w:hint="eastAsia"/>
+        </w:rPr>
+        <w:t>.2.1</w:t>
+      </w:r>
+      <w:r>
+        <w:rPr>
+          <w:rFonts w:hint="eastAsia"/>
+        </w:rPr>
+        <w:t>超声波</w:t>
+      </w:r>
+      <w:r>
+        <w:rPr>
+          <w:rFonts w:hint="eastAsia"/>
+        </w:rPr>
+        <w:t>发射器</w:t>
+      </w:r>
+      <w:r>
+        <w:rPr>
+          <w:rFonts w:hint="eastAsia"/>
+        </w:rPr>
+        <w:t>的研究</w:t>
+      </w:r>
       <w:bookmarkEnd w:id="6"/>
-    </w:p>
-    <w:p>
-      <w:pPr>
-        <w:pStyle w:val="ac"/>
-      </w:pPr>
-      <w:bookmarkStart w:id="7" w:name="_Toc381782069"/>
-      <w:r>
-        <w:rPr>
-          <w:rFonts w:hint="eastAsia"/>
-        </w:rPr>
-        <w:t>2</w:t>
-      </w:r>
-      <w:r>
-        <w:rPr>
-          <w:rFonts w:hint="eastAsia"/>
-        </w:rPr>
-        <w:t>.2.1</w:t>
-      </w:r>
-      <w:r>
-        <w:rPr>
-          <w:rFonts w:hint="eastAsia"/>
-        </w:rPr>
-        <w:t>超声波</w:t>
-      </w:r>
-      <w:r>
-        <w:rPr>
-          <w:rFonts w:hint="eastAsia"/>
-        </w:rPr>
-        <w:t>发射器</w:t>
-      </w:r>
-      <w:r>
-        <w:rPr>
-          <w:rFonts w:hint="eastAsia"/>
-        </w:rPr>
-        <w:t>的研究</w:t>
-      </w:r>
-      <w:bookmarkEnd w:id="7"/>
     </w:p>
     <w:p>
       <w:pPr>
@@ -4471,14 +4469,27 @@
       <w:r>
         <w:noBreakHyphen/>
       </w:r>
-      <w:fldSimple w:instr=" STYLEREF 1 \s ">
-        <w:r>
-          <w:rPr>
-            <w:noProof/>
-          </w:rPr>
-          <w:t>0</w:t>
-        </w:r>
-      </w:fldSimple>
+      <w:r>
+        <w:fldChar w:fldCharType="begin"/>
+      </w:r>
+      <w:r>
+        <w:instrText xml:space="preserve"> STYLEREF 1 \s </w:instrText>
+      </w:r>
+      <w:r>
+        <w:fldChar w:fldCharType="separate"/>
+      </w:r>
+      <w:r>
+        <w:rPr>
+          <w:noProof/>
+        </w:rPr>
+        <w:t>0</w:t>
+      </w:r>
+      <w:r>
+        <w:rPr>
+          <w:noProof/>
+        </w:rPr>
+        <w:fldChar w:fldCharType="end"/>
+      </w:r>
       <w:r>
         <w:noBreakHyphen/>
       </w:r>
@@ -4664,6 +4675,12 @@
         <w:keepNext/>
         <w:jc w:val="center"/>
       </w:pPr>
+      <w:r>
+        <w:rPr>
+          <w:noProof/>
+        </w:rPr>
+        <w:t xml:space="preserve"> </w:t>
+      </w:r>
       <w:r>
         <w:rPr>
           <w:noProof/>
@@ -4728,14 +4745,27 @@
       <w:r>
         <w:noBreakHyphen/>
       </w:r>
-      <w:fldSimple w:instr=" STYLEREF 1 \s ">
-        <w:r>
-          <w:rPr>
-            <w:noProof/>
-          </w:rPr>
-          <w:t>0</w:t>
-        </w:r>
-      </w:fldSimple>
+      <w:r>
+        <w:fldChar w:fldCharType="begin"/>
+      </w:r>
+      <w:r>
+        <w:instrText xml:space="preserve"> STYLEREF 1 \s </w:instrText>
+      </w:r>
+      <w:r>
+        <w:fldChar w:fldCharType="separate"/>
+      </w:r>
+      <w:r>
+        <w:rPr>
+          <w:noProof/>
+        </w:rPr>
+        <w:t>0</w:t>
+      </w:r>
+      <w:r>
+        <w:rPr>
+          <w:noProof/>
+        </w:rPr>
+        <w:fldChar w:fldCharType="end"/>
+      </w:r>
       <w:r>
         <w:noBreakHyphen/>
       </w:r>
@@ -5197,14 +5227,27 @@
       <w:r>
         <w:noBreakHyphen/>
       </w:r>
-      <w:fldSimple w:instr=" STYLEREF 1 \s ">
-        <w:r>
-          <w:rPr>
-            <w:noProof/>
-          </w:rPr>
-          <w:t>0</w:t>
-        </w:r>
-      </w:fldSimple>
+      <w:r>
+        <w:fldChar w:fldCharType="begin"/>
+      </w:r>
+      <w:r>
+        <w:instrText xml:space="preserve"> STYLEREF 1 \s </w:instrText>
+      </w:r>
+      <w:r>
+        <w:fldChar w:fldCharType="separate"/>
+      </w:r>
+      <w:r>
+        <w:rPr>
+          <w:noProof/>
+        </w:rPr>
+        <w:t>0</w:t>
+      </w:r>
+      <w:r>
+        <w:rPr>
+          <w:noProof/>
+        </w:rPr>
+        <w:fldChar w:fldCharType="end"/>
+      </w:r>
       <w:r>
         <w:noBreakHyphen/>
       </w:r>
@@ -5320,14 +5363,30 @@
       <w:r>
         <w:noBreakHyphen/>
       </w:r>
-      <w:fldSimple w:instr=" STYLEREF 1 \s ">
-        <w:r>
-          <w:rPr>
-            <w:noProof/>
-          </w:rPr>
-          <w:t>0</w:t>
-        </w:r>
-      </w:fldSimple>
+      <w:r>
+        <w:fldChar w:fldCharType="begin"/>
+      </w:r>
+      <w:r>
+        <w:instrText xml:space="preserve"> STYLEREF 1</w:instrText>
+      </w:r>
+      <w:r>
+        <w:instrText xml:space="preserve"> \s </w:instrText>
+      </w:r>
+      <w:r>
+        <w:fldChar w:fldCharType="separate"/>
+      </w:r>
+      <w:r>
+        <w:rPr>
+          <w:noProof/>
+        </w:rPr>
+        <w:t>0</w:t>
+      </w:r>
+      <w:r>
+        <w:rPr>
+          <w:noProof/>
+        </w:rPr>
+        <w:fldChar w:fldCharType="end"/>
+      </w:r>
       <w:r>
         <w:noBreakHyphen/>
       </w:r>
@@ -5601,14 +5660,27 @@
       <w:r>
         <w:noBreakHyphen/>
       </w:r>
-      <w:fldSimple w:instr=" STYLEREF 1 \s ">
-        <w:r>
-          <w:rPr>
-            <w:noProof/>
-          </w:rPr>
-          <w:t>0</w:t>
-        </w:r>
-      </w:fldSimple>
+      <w:r>
+        <w:fldChar w:fldCharType="begin"/>
+      </w:r>
+      <w:r>
+        <w:instrText xml:space="preserve"> STYLEREF 1 \s </w:instrText>
+      </w:r>
+      <w:r>
+        <w:fldChar w:fldCharType="separate"/>
+      </w:r>
+      <w:r>
+        <w:rPr>
+          <w:noProof/>
+        </w:rPr>
+        <w:t>0</w:t>
+      </w:r>
+      <w:r>
+        <w:rPr>
+          <w:noProof/>
+        </w:rPr>
+        <w:fldChar w:fldCharType="end"/>
+      </w:r>
       <w:r>
         <w:noBreakHyphen/>
       </w:r>
@@ -5669,7 +5741,7 @@
       <w:pPr>
         <w:pStyle w:val="ac"/>
       </w:pPr>
-      <w:bookmarkStart w:id="8" w:name="_Toc381782070"/>
+      <w:bookmarkStart w:id="7" w:name="_Toc381782070"/>
       <w:r>
         <w:rPr>
           <w:rFonts w:hint="eastAsia"/>
@@ -5709,7 +5781,7 @@
         </w:rPr>
         <w:t>究</w:t>
       </w:r>
-      <w:bookmarkEnd w:id="8"/>
+      <w:bookmarkEnd w:id="7"/>
     </w:p>
     <w:p>
       <w:r>
@@ -5833,14 +5905,27 @@
       <w:r>
         <w:noBreakHyphen/>
       </w:r>
-      <w:fldSimple w:instr=" STYLEREF 1 \s ">
-        <w:r>
-          <w:rPr>
-            <w:noProof/>
-          </w:rPr>
-          <w:t>0</w:t>
-        </w:r>
-      </w:fldSimple>
+      <w:r>
+        <w:fldChar w:fldCharType="begin"/>
+      </w:r>
+      <w:r>
+        <w:instrText xml:space="preserve"> STYLEREF 1 \s </w:instrText>
+      </w:r>
+      <w:r>
+        <w:fldChar w:fldCharType="separate"/>
+      </w:r>
+      <w:r>
+        <w:rPr>
+          <w:noProof/>
+        </w:rPr>
+        <w:t>0</w:t>
+      </w:r>
+      <w:r>
+        <w:rPr>
+          <w:noProof/>
+        </w:rPr>
+        <w:fldChar w:fldCharType="end"/>
+      </w:r>
       <w:r>
         <w:noBreakHyphen/>
       </w:r>
@@ -6241,14 +6326,27 @@
       <w:r>
         <w:noBreakHyphen/>
       </w:r>
-      <w:fldSimple w:instr=" STYLEREF 1 \s ">
-        <w:r>
-          <w:rPr>
-            <w:noProof/>
-          </w:rPr>
-          <w:t>0</w:t>
-        </w:r>
-      </w:fldSimple>
+      <w:r>
+        <w:fldChar w:fldCharType="begin"/>
+      </w:r>
+      <w:r>
+        <w:instrText xml:space="preserve"> STYLEREF 1 \s </w:instrText>
+      </w:r>
+      <w:r>
+        <w:fldChar w:fldCharType="separate"/>
+      </w:r>
+      <w:r>
+        <w:rPr>
+          <w:noProof/>
+        </w:rPr>
+        <w:t>0</w:t>
+      </w:r>
+      <w:r>
+        <w:rPr>
+          <w:noProof/>
+        </w:rPr>
+        <w:fldChar w:fldCharType="end"/>
+      </w:r>
       <w:r>
         <w:noBreakHyphen/>
       </w:r>
@@ -6571,14 +6669,30 @@
       <w:r>
         <w:noBreakHyphen/>
       </w:r>
-      <w:fldSimple w:instr=" STYLEREF 1 \s ">
-        <w:r>
-          <w:rPr>
-            <w:noProof/>
-          </w:rPr>
-          <w:t>0</w:t>
-        </w:r>
-      </w:fldSimple>
+      <w:r>
+        <w:fldChar w:fldCharType="begin"/>
+      </w:r>
+      <w:r>
+        <w:instrText xml:space="preserve"> STYL</w:instrText>
+      </w:r>
+      <w:r>
+        <w:instrText xml:space="preserve">EREF 1 \s </w:instrText>
+      </w:r>
+      <w:r>
+        <w:fldChar w:fldCharType="separate"/>
+      </w:r>
+      <w:r>
+        <w:rPr>
+          <w:noProof/>
+        </w:rPr>
+        <w:t>0</w:t>
+      </w:r>
+      <w:r>
+        <w:rPr>
+          <w:noProof/>
+        </w:rPr>
+        <w:fldChar w:fldCharType="end"/>
+      </w:r>
       <w:r>
         <w:noBreakHyphen/>
       </w:r>
@@ -6728,7 +6842,7 @@
           <w:szCs w:val="28"/>
         </w:rPr>
       </w:pPr>
-      <w:bookmarkStart w:id="9" w:name="_Toc381782071"/>
+      <w:bookmarkStart w:id="8" w:name="_Toc381782071"/>
       <w:r>
         <w:rPr>
           <w:rFonts w:hint="eastAsia"/>
@@ -6765,7 +6879,7 @@
         </w:rPr>
         <w:t>的研究</w:t>
       </w:r>
-      <w:bookmarkEnd w:id="9"/>
+      <w:bookmarkEnd w:id="8"/>
       <w:r>
         <w:rPr>
           <w:rFonts w:hint="eastAsia"/>
@@ -7538,14 +7652,27 @@
       <w:r>
         <w:noBreakHyphen/>
       </w:r>
-      <w:fldSimple w:instr=" STYLEREF 1 \s ">
-        <w:r>
-          <w:rPr>
-            <w:noProof/>
-          </w:rPr>
-          <w:t>0</w:t>
-        </w:r>
-      </w:fldSimple>
+      <w:r>
+        <w:fldChar w:fldCharType="begin"/>
+      </w:r>
+      <w:r>
+        <w:instrText xml:space="preserve"> STYLEREF 1 \s </w:instrText>
+      </w:r>
+      <w:r>
+        <w:fldChar w:fldCharType="separate"/>
+      </w:r>
+      <w:r>
+        <w:rPr>
+          <w:noProof/>
+        </w:rPr>
+        <w:t>0</w:t>
+      </w:r>
+      <w:r>
+        <w:rPr>
+          <w:noProof/>
+        </w:rPr>
+        <w:fldChar w:fldCharType="end"/>
+      </w:r>
       <w:r>
         <w:noBreakHyphen/>
       </w:r>
@@ -7582,7 +7709,7 @@
           <w:szCs w:val="28"/>
         </w:rPr>
       </w:pPr>
-      <w:bookmarkStart w:id="10" w:name="_Toc381782072"/>
+      <w:bookmarkStart w:id="9" w:name="_Toc381782072"/>
       <w:r>
         <w:rPr>
           <w:rFonts w:hint="eastAsia"/>
@@ -7613,7 +7740,7 @@
         </w:rPr>
         <w:t>方法的研究</w:t>
       </w:r>
-      <w:bookmarkEnd w:id="10"/>
+      <w:bookmarkEnd w:id="9"/>
       <w:r>
         <w:rPr>
           <w:rFonts w:hint="eastAsia"/>
@@ -7831,6 +7958,8 @@
         </w:rPr>
         <w:t>，已经远远超过超声波接收的精度了。</w:t>
       </w:r>
+      <w:bookmarkStart w:id="10" w:name="_GoBack"/>
+      <w:bookmarkEnd w:id="10"/>
     </w:p>
     <w:p>
       <w:pPr>
@@ -7912,14 +8041,27 @@
       <w:r>
         <w:noBreakHyphen/>
       </w:r>
-      <w:fldSimple w:instr=" STYLEREF 1 \s ">
-        <w:r>
-          <w:rPr>
-            <w:noProof/>
-          </w:rPr>
-          <w:t>0</w:t>
-        </w:r>
-      </w:fldSimple>
+      <w:r>
+        <w:fldChar w:fldCharType="begin"/>
+      </w:r>
+      <w:r>
+        <w:instrText xml:space="preserve"> STYLEREF 1 \s </w:instrText>
+      </w:r>
+      <w:r>
+        <w:fldChar w:fldCharType="separate"/>
+      </w:r>
+      <w:r>
+        <w:rPr>
+          <w:noProof/>
+        </w:rPr>
+        <w:t>0</w:t>
+      </w:r>
+      <w:r>
+        <w:rPr>
+          <w:noProof/>
+        </w:rPr>
+        <w:fldChar w:fldCharType="end"/>
+      </w:r>
       <w:r>
         <w:noBreakHyphen/>
       </w:r>
@@ -8503,14 +8645,27 @@
       <w:r>
         <w:noBreakHyphen/>
       </w:r>
-      <w:fldSimple w:instr=" STYLEREF 1 \s ">
-        <w:r>
-          <w:rPr>
-            <w:noProof/>
-          </w:rPr>
-          <w:t>0</w:t>
-        </w:r>
-      </w:fldSimple>
+      <w:r>
+        <w:fldChar w:fldCharType="begin"/>
+      </w:r>
+      <w:r>
+        <w:instrText xml:space="preserve"> STYLEREF 1 \s </w:instrText>
+      </w:r>
+      <w:r>
+        <w:fldChar w:fldCharType="separate"/>
+      </w:r>
+      <w:r>
+        <w:rPr>
+          <w:noProof/>
+        </w:rPr>
+        <w:t>0</w:t>
+      </w:r>
+      <w:r>
+        <w:rPr>
+          <w:noProof/>
+        </w:rPr>
+        <w:fldChar w:fldCharType="end"/>
+      </w:r>
       <w:r>
         <w:noBreakHyphen/>
       </w:r>
@@ -11533,7 +11688,7 @@
         <w:rStyle w:val="a4"/>
         <w:noProof/>
       </w:rPr>
-      <w:t>9</w:t>
+      <w:t>8</w:t>
     </w:r>
     <w:r>
       <w:rPr>
@@ -13025,7 +13180,7 @@
 </file>
 
 <file path=customXml/itemProps1.xml><?xml version="1.0" encoding="utf-8"?>
-<ds:datastoreItem xmlns:ds="http://schemas.openxmlformats.org/officeDocument/2006/customXml" ds:itemID="{572BE67F-6993-4BFD-8A6A-FD006A0089B7}">
+<ds:datastoreItem xmlns:ds="http://schemas.openxmlformats.org/officeDocument/2006/customXml" ds:itemID="{3810FDA2-FD29-492F-83B0-D5C5902502ED}">
   <ds:schemaRefs>
     <ds:schemaRef ds:uri="http://schemas.openxmlformats.org/officeDocument/2006/bibliography"/>
   </ds:schemaRefs>

</xml_diff>